<commit_message>
tada: added AlpacaFarm boilerplate
</commit_message>
<xml_diff>
--- a/SciGuru ADD.docx
+++ b/SciGuru ADD.docx
@@ -347,7 +347,7 @@
           <w:lang w:val="en-US"/>
         </w:rPr>
       </w:pPr>
-      <w:bookmarkStart w:id="1" w:name="_Toc190537061"/>
+      <w:bookmarkStart w:id="1" w:name="_Toc190540735"/>
       <w:r>
         <w:rPr>
           <w:rFonts w:asciiTheme="minorHAnsi" w:hAnsiTheme="minorHAnsi" w:cstheme="majorBidi"/>
@@ -422,7 +422,7 @@
             </w:rPr>
             <w:fldChar w:fldCharType="separate"/>
           </w:r>
-          <w:hyperlink w:anchor="_Toc190537061" w:history="1">
+          <w:hyperlink w:anchor="_Toc190540735" w:history="1">
             <w:r>
               <w:rPr>
                 <w:rStyle w:val="Hyperlink"/>
@@ -452,7 +452,7 @@
                 <w:noProof/>
                 <w:webHidden/>
               </w:rPr>
-              <w:instrText xml:space="preserve"> PAGEREF _Toc190537061 \h </w:instrText>
+              <w:instrText xml:space="preserve"> PAGEREF _Toc190540735 \h </w:instrText>
             </w:r>
             <w:r>
               <w:rPr>
@@ -500,7 +500,7 @@
               <w14:ligatures w14:val="standardContextual"/>
             </w:rPr>
           </w:pPr>
-          <w:hyperlink w:anchor="_Toc190537062" w:history="1">
+          <w:hyperlink w:anchor="_Toc190540736" w:history="1">
             <w:r>
               <w:rPr>
                 <w:rStyle w:val="Hyperlink"/>
@@ -549,7 +549,7 @@
                 <w:noProof/>
                 <w:webHidden/>
               </w:rPr>
-              <w:instrText xml:space="preserve"> PAGEREF _Toc190537062 \h </w:instrText>
+              <w:instrText xml:space="preserve"> PAGEREF _Toc190540736 \h </w:instrText>
             </w:r>
             <w:r>
               <w:rPr>
@@ -597,7 +597,7 @@
               <w14:ligatures w14:val="standardContextual"/>
             </w:rPr>
           </w:pPr>
-          <w:hyperlink w:anchor="_Toc190537063" w:history="1">
+          <w:hyperlink w:anchor="_Toc190540737" w:history="1">
             <w:r>
               <w:rPr>
                 <w:rStyle w:val="Hyperlink"/>
@@ -649,7 +649,7 @@
                 <w:noProof/>
                 <w:webHidden/>
               </w:rPr>
-              <w:instrText xml:space="preserve"> PAGEREF _Toc190537063 \h </w:instrText>
+              <w:instrText xml:space="preserve"> PAGEREF _Toc190540737 \h </w:instrText>
             </w:r>
             <w:r>
               <w:rPr>
@@ -696,7 +696,7 @@
               <w14:ligatures w14:val="standardContextual"/>
             </w:rPr>
           </w:pPr>
-          <w:hyperlink w:anchor="_Toc190537064" w:history="1">
+          <w:hyperlink w:anchor="_Toc190540738" w:history="1">
             <w:r>
               <w:rPr>
                 <w:rStyle w:val="Hyperlink"/>
@@ -726,7 +726,7 @@
                 <w:noProof/>
                 <w:webHidden/>
               </w:rPr>
-              <w:instrText xml:space="preserve"> PAGEREF _Toc190537064 \h </w:instrText>
+              <w:instrText xml:space="preserve"> PAGEREF _Toc190540738 \h </w:instrText>
             </w:r>
             <w:r>
               <w:rPr>
@@ -773,7 +773,7 @@
               <w14:ligatures w14:val="standardContextual"/>
             </w:rPr>
           </w:pPr>
-          <w:hyperlink w:anchor="_Toc190537065" w:history="1">
+          <w:hyperlink w:anchor="_Toc190540739" w:history="1">
             <w:r>
               <w:rPr>
                 <w:rStyle w:val="Hyperlink"/>
@@ -803,7 +803,7 @@
                 <w:noProof/>
                 <w:webHidden/>
               </w:rPr>
-              <w:instrText xml:space="preserve"> PAGEREF _Toc190537065 \h </w:instrText>
+              <w:instrText xml:space="preserve"> PAGEREF _Toc190540739 \h </w:instrText>
             </w:r>
             <w:r>
               <w:rPr>
@@ -850,7 +850,7 @@
               <w14:ligatures w14:val="standardContextual"/>
             </w:rPr>
           </w:pPr>
-          <w:hyperlink w:anchor="_Toc190537066" w:history="1">
+          <w:hyperlink w:anchor="_Toc190540740" w:history="1">
             <w:r>
               <w:rPr>
                 <w:rStyle w:val="Hyperlink"/>
@@ -880,7 +880,7 @@
                 <w:noProof/>
                 <w:webHidden/>
               </w:rPr>
-              <w:instrText xml:space="preserve"> PAGEREF _Toc190537066 \h </w:instrText>
+              <w:instrText xml:space="preserve"> PAGEREF _Toc190540740 \h </w:instrText>
             </w:r>
             <w:r>
               <w:rPr>
@@ -927,7 +927,7 @@
               <w14:ligatures w14:val="standardContextual"/>
             </w:rPr>
           </w:pPr>
-          <w:hyperlink w:anchor="_Toc190537067" w:history="1">
+          <w:hyperlink w:anchor="_Toc190540741" w:history="1">
             <w:r>
               <w:rPr>
                 <w:rStyle w:val="Hyperlink"/>
@@ -957,7 +957,7 @@
                 <w:noProof/>
                 <w:webHidden/>
               </w:rPr>
-              <w:instrText xml:space="preserve"> PAGEREF _Toc190537067 \h </w:instrText>
+              <w:instrText xml:space="preserve"> PAGEREF _Toc190540741 \h </w:instrText>
             </w:r>
             <w:r>
               <w:rPr>
@@ -1004,7 +1004,7 @@
               <w14:ligatures w14:val="standardContextual"/>
             </w:rPr>
           </w:pPr>
-          <w:hyperlink w:anchor="_Toc190537068" w:history="1">
+          <w:hyperlink w:anchor="_Toc190540742" w:history="1">
             <w:r>
               <w:rPr>
                 <w:rStyle w:val="Hyperlink"/>
@@ -1034,7 +1034,7 @@
                 <w:noProof/>
                 <w:webHidden/>
               </w:rPr>
-              <w:instrText xml:space="preserve"> PAGEREF _Toc190537068 \h </w:instrText>
+              <w:instrText xml:space="preserve"> PAGEREF _Toc190540742 \h </w:instrText>
             </w:r>
             <w:r>
               <w:rPr>
@@ -1081,7 +1081,7 @@
               <w14:ligatures w14:val="standardContextual"/>
             </w:rPr>
           </w:pPr>
-          <w:hyperlink w:anchor="_Toc190537069" w:history="1">
+          <w:hyperlink w:anchor="_Toc190540743" w:history="1">
             <w:r>
               <w:rPr>
                 <w:rStyle w:val="Hyperlink"/>
@@ -1111,7 +1111,7 @@
                 <w:noProof/>
                 <w:webHidden/>
               </w:rPr>
-              <w:instrText xml:space="preserve"> PAGEREF _Toc190537069 \h </w:instrText>
+              <w:instrText xml:space="preserve"> PAGEREF _Toc190540743 \h </w:instrText>
             </w:r>
             <w:r>
               <w:rPr>
@@ -1158,7 +1158,7 @@
               <w14:ligatures w14:val="standardContextual"/>
             </w:rPr>
           </w:pPr>
-          <w:hyperlink w:anchor="_Toc190537070" w:history="1">
+          <w:hyperlink w:anchor="_Toc190540744" w:history="1">
             <w:r>
               <w:rPr>
                 <w:rStyle w:val="Hyperlink"/>
@@ -1188,7 +1188,7 @@
                 <w:noProof/>
                 <w:webHidden/>
               </w:rPr>
-              <w:instrText xml:space="preserve"> PAGEREF _Toc190537070 \h </w:instrText>
+              <w:instrText xml:space="preserve"> PAGEREF _Toc190540744 \h </w:instrText>
             </w:r>
             <w:r>
               <w:rPr>
@@ -1235,7 +1235,7 @@
               <w14:ligatures w14:val="standardContextual"/>
             </w:rPr>
           </w:pPr>
-          <w:hyperlink w:anchor="_Toc190537071" w:history="1">
+          <w:hyperlink w:anchor="_Toc190540745" w:history="1">
             <w:r>
               <w:rPr>
                 <w:rStyle w:val="Hyperlink"/>
@@ -1265,7 +1265,7 @@
                 <w:noProof/>
                 <w:webHidden/>
               </w:rPr>
-              <w:instrText xml:space="preserve"> PAGEREF _Toc190537071 \h </w:instrText>
+              <w:instrText xml:space="preserve"> PAGEREF _Toc190540745 \h </w:instrText>
             </w:r>
             <w:r>
               <w:rPr>
@@ -1312,7 +1312,7 @@
               <w14:ligatures w14:val="standardContextual"/>
             </w:rPr>
           </w:pPr>
-          <w:hyperlink w:anchor="_Toc190537072" w:history="1">
+          <w:hyperlink w:anchor="_Toc190540746" w:history="1">
             <w:r>
               <w:rPr>
                 <w:rStyle w:val="Hyperlink"/>
@@ -1342,7 +1342,7 @@
                 <w:noProof/>
                 <w:webHidden/>
               </w:rPr>
-              <w:instrText xml:space="preserve"> PAGEREF _Toc190537072 \h </w:instrText>
+              <w:instrText xml:space="preserve"> PAGEREF _Toc190540746 \h </w:instrText>
             </w:r>
             <w:r>
               <w:rPr>
@@ -1389,7 +1389,7 @@
               <w14:ligatures w14:val="standardContextual"/>
             </w:rPr>
           </w:pPr>
-          <w:hyperlink w:anchor="_Toc190537073" w:history="1">
+          <w:hyperlink w:anchor="_Toc190540747" w:history="1">
             <w:r>
               <w:rPr>
                 <w:rStyle w:val="Hyperlink"/>
@@ -1420,7 +1420,7 @@
                 <w:noProof/>
                 <w:webHidden/>
               </w:rPr>
-              <w:instrText xml:space="preserve"> PAGEREF _Toc190537073 \h </w:instrText>
+              <w:instrText xml:space="preserve"> PAGEREF _Toc190540747 \h </w:instrText>
             </w:r>
             <w:r>
               <w:rPr>
@@ -1467,7 +1467,7 @@
               <w14:ligatures w14:val="standardContextual"/>
             </w:rPr>
           </w:pPr>
-          <w:hyperlink w:anchor="_Toc190537074" w:history="1">
+          <w:hyperlink w:anchor="_Toc190540748" w:history="1">
             <w:r>
               <w:rPr>
                 <w:rStyle w:val="Hyperlink"/>
@@ -1497,7 +1497,7 @@
                 <w:noProof/>
                 <w:webHidden/>
               </w:rPr>
-              <w:instrText xml:space="preserve"> PAGEREF _Toc190537074 \h </w:instrText>
+              <w:instrText xml:space="preserve"> PAGEREF _Toc190540748 \h </w:instrText>
             </w:r>
             <w:r>
               <w:rPr>
@@ -1544,7 +1544,7 @@
               <w14:ligatures w14:val="standardContextual"/>
             </w:rPr>
           </w:pPr>
-          <w:hyperlink w:anchor="_Toc190537075" w:history="1">
+          <w:hyperlink w:anchor="_Toc190540749" w:history="1">
             <w:r>
               <w:rPr>
                 <w:rStyle w:val="Hyperlink"/>
@@ -1585,7 +1585,7 @@
                 <w:noProof/>
                 <w:webHidden/>
               </w:rPr>
-              <w:instrText xml:space="preserve"> PAGEREF _Toc190537075 \h </w:instrText>
+              <w:instrText xml:space="preserve"> PAGEREF _Toc190540749 \h </w:instrText>
             </w:r>
             <w:r>
               <w:rPr>
@@ -1632,7 +1632,7 @@
               <w14:ligatures w14:val="standardContextual"/>
             </w:rPr>
           </w:pPr>
-          <w:hyperlink w:anchor="_Toc190537076" w:history="1">
+          <w:hyperlink w:anchor="_Toc190540750" w:history="1">
             <w:r>
               <w:rPr>
                 <w:rStyle w:val="Hyperlink"/>
@@ -1673,7 +1673,7 @@
                 <w:noProof/>
                 <w:webHidden/>
               </w:rPr>
-              <w:instrText xml:space="preserve"> PAGEREF _Toc190537076 \h </w:instrText>
+              <w:instrText xml:space="preserve"> PAGEREF _Toc190540750 \h </w:instrText>
             </w:r>
             <w:r>
               <w:rPr>
@@ -1720,7 +1720,7 @@
               <w14:ligatures w14:val="standardContextual"/>
             </w:rPr>
           </w:pPr>
-          <w:hyperlink w:anchor="_Toc190537077" w:history="1">
+          <w:hyperlink w:anchor="_Toc190540751" w:history="1">
             <w:r>
               <w:rPr>
                 <w:rStyle w:val="Hyperlink"/>
@@ -1782,7 +1782,7 @@
                 <w:noProof/>
                 <w:webHidden/>
               </w:rPr>
-              <w:instrText xml:space="preserve"> PAGEREF _Toc190537077 \h </w:instrText>
+              <w:instrText xml:space="preserve"> PAGEREF _Toc190540751 \h </w:instrText>
             </w:r>
             <w:r>
               <w:rPr>
@@ -1829,7 +1829,7 @@
               <w14:ligatures w14:val="standardContextual"/>
             </w:rPr>
           </w:pPr>
-          <w:hyperlink w:anchor="_Toc190537078" w:history="1">
+          <w:hyperlink w:anchor="_Toc190540752" w:history="1">
             <w:r>
               <w:rPr>
                 <w:rStyle w:val="Hyperlink"/>
@@ -1891,7 +1891,7 @@
                 <w:noProof/>
                 <w:webHidden/>
               </w:rPr>
-              <w:instrText xml:space="preserve"> PAGEREF _Toc190537078 \h </w:instrText>
+              <w:instrText xml:space="preserve"> PAGEREF _Toc190540752 \h </w:instrText>
             </w:r>
             <w:r>
               <w:rPr>
@@ -1938,7 +1938,7 @@
               <w14:ligatures w14:val="standardContextual"/>
             </w:rPr>
           </w:pPr>
-          <w:hyperlink w:anchor="_Toc190537079" w:history="1">
+          <w:hyperlink w:anchor="_Toc190540753" w:history="1">
             <w:r>
               <w:rPr>
                 <w:rStyle w:val="Hyperlink"/>
@@ -2000,7 +2000,7 @@
                 <w:noProof/>
                 <w:webHidden/>
               </w:rPr>
-              <w:instrText xml:space="preserve"> PAGEREF _Toc190537079 \h </w:instrText>
+              <w:instrText xml:space="preserve"> PAGEREF _Toc190540753 \h </w:instrText>
             </w:r>
             <w:r>
               <w:rPr>
@@ -2047,7 +2047,7 @@
               <w14:ligatures w14:val="standardContextual"/>
             </w:rPr>
           </w:pPr>
-          <w:hyperlink w:anchor="_Toc190537080" w:history="1">
+          <w:hyperlink w:anchor="_Toc190540754" w:history="1">
             <w:r>
               <w:rPr>
                 <w:rStyle w:val="Hyperlink"/>
@@ -2109,7 +2109,7 @@
                 <w:noProof/>
                 <w:webHidden/>
               </w:rPr>
-              <w:instrText xml:space="preserve"> PAGEREF _Toc190537080 \h </w:instrText>
+              <w:instrText xml:space="preserve"> PAGEREF _Toc190540754 \h </w:instrText>
             </w:r>
             <w:r>
               <w:rPr>
@@ -2156,7 +2156,7 @@
               <w14:ligatures w14:val="standardContextual"/>
             </w:rPr>
           </w:pPr>
-          <w:hyperlink w:anchor="_Toc190537081" w:history="1">
+          <w:hyperlink w:anchor="_Toc190540755" w:history="1">
             <w:r>
               <w:rPr>
                 <w:rStyle w:val="Hyperlink"/>
@@ -2218,7 +2218,7 @@
                 <w:noProof/>
                 <w:webHidden/>
               </w:rPr>
-              <w:instrText xml:space="preserve"> PAGEREF _Toc190537081 \h </w:instrText>
+              <w:instrText xml:space="preserve"> PAGEREF _Toc190540755 \h </w:instrText>
             </w:r>
             <w:r>
               <w:rPr>
@@ -2265,7 +2265,7 @@
               <w14:ligatures w14:val="standardContextual"/>
             </w:rPr>
           </w:pPr>
-          <w:hyperlink w:anchor="_Toc190537082" w:history="1">
+          <w:hyperlink w:anchor="_Toc190540756" w:history="1">
             <w:r>
               <w:rPr>
                 <w:rStyle w:val="Hyperlink"/>
@@ -2295,7 +2295,7 @@
                 <w:noProof/>
                 <w:webHidden/>
               </w:rPr>
-              <w:instrText xml:space="preserve"> PAGEREF _Toc190537082 \h </w:instrText>
+              <w:instrText xml:space="preserve"> PAGEREF _Toc190540756 \h </w:instrText>
             </w:r>
             <w:r>
               <w:rPr>
@@ -2342,7 +2342,7 @@
               <w14:ligatures w14:val="standardContextual"/>
             </w:rPr>
           </w:pPr>
-          <w:hyperlink w:anchor="_Toc190537083" w:history="1">
+          <w:hyperlink w:anchor="_Toc190540757" w:history="1">
             <w:r>
               <w:rPr>
                 <w:rStyle w:val="Hyperlink"/>
@@ -2370,8 +2370,75 @@
                 <w:bCs/>
                 <w:noProof/>
               </w:rPr>
-              <w:t>Eva</w:t>
-            </w:r>
+              <w:t>Evaluation Metrics</w:t>
+            </w:r>
+            <w:r>
+              <w:rPr>
+                <w:noProof/>
+                <w:webHidden/>
+              </w:rPr>
+              <w:tab/>
+            </w:r>
+            <w:r>
+              <w:rPr>
+                <w:noProof/>
+                <w:webHidden/>
+              </w:rPr>
+              <w:fldChar w:fldCharType="begin"/>
+            </w:r>
+            <w:r>
+              <w:rPr>
+                <w:noProof/>
+                <w:webHidden/>
+              </w:rPr>
+              <w:instrText xml:space="preserve"> PAGEREF _Toc190540757 \h </w:instrText>
+            </w:r>
+            <w:r>
+              <w:rPr>
+                <w:noProof/>
+                <w:webHidden/>
+              </w:rPr>
+            </w:r>
+            <w:r>
+              <w:rPr>
+                <w:noProof/>
+                <w:webHidden/>
+              </w:rPr>
+              <w:fldChar w:fldCharType="separate"/>
+            </w:r>
+            <w:r>
+              <w:rPr>
+                <w:noProof/>
+                <w:webHidden/>
+              </w:rPr>
+              <w:t>17</w:t>
+            </w:r>
+            <w:r>
+              <w:rPr>
+                <w:noProof/>
+                <w:webHidden/>
+              </w:rPr>
+              <w:fldChar w:fldCharType="end"/>
+            </w:r>
+          </w:hyperlink>
+        </w:p>
+        <w:p>
+          <w:pPr>
+            <w:pStyle w:val="TOC2"/>
+            <w:tabs>
+              <w:tab w:val="right" w:leader="dot" w:pos="9350"/>
+            </w:tabs>
+            <w:rPr>
+              <w:rFonts w:asciiTheme="minorHAnsi" w:eastAsiaTheme="minorEastAsia" w:hAnsiTheme="minorHAnsi" w:cstheme="minorBidi"/>
+              <w:noProof/>
+              <w:kern w:val="2"/>
+              <w:sz w:val="24"/>
+              <w:szCs w:val="24"/>
+              <w:lang/>
+              <w14:ligatures w14:val="standardContextual"/>
+            </w:rPr>
+          </w:pPr>
+          <w:hyperlink w:anchor="_Toc190540758" w:history="1">
             <w:r>
               <w:rPr>
                 <w:rStyle w:val="Hyperlink"/>
@@ -2380,17 +2447,26 @@
                 <w:bCs/>
                 <w:noProof/>
               </w:rPr>
-              <w:t>l</w:t>
+              <w:t>3.2</w:t>
             </w:r>
             <w:r>
               <w:rPr>
                 <w:rStyle w:val="Hyperlink"/>
-                <w:rFonts w:cstheme="majorBidi"/>
+                <w:rFonts w:eastAsia="Times New Roman" w:cs="Times New Roman"/>
                 <w:b/>
-                <w:bCs/>
-                <w:noProof/>
-              </w:rPr>
-              <w:t>uation Metrics</w:t>
+                <w:noProof/>
+              </w:rPr>
+              <w:t xml:space="preserve"> RL Evaluation</w:t>
+            </w:r>
+            <w:r>
+              <w:rPr>
+                <w:rStyle w:val="Hyperlink"/>
+                <w:rFonts w:eastAsia="Times New Roman" w:cs="Times New Roman"/>
+                <w:b/>
+                <w:noProof/>
+                <w:lang/>
+              </w:rPr>
+              <w:t xml:space="preserve"> – ranking the models</w:t>
             </w:r>
             <w:r>
               <w:rPr>
@@ -2411,7 +2487,7 @@
                 <w:noProof/>
                 <w:webHidden/>
               </w:rPr>
-              <w:instrText xml:space="preserve"> PAGEREF _Toc190537083 \h </w:instrText>
+              <w:instrText xml:space="preserve"> PAGEREF _Toc190540758 \h </w:instrText>
             </w:r>
             <w:r>
               <w:rPr>
@@ -2431,7 +2507,7 @@
                 <w:noProof/>
                 <w:webHidden/>
               </w:rPr>
-              <w:t>17</w:t>
+              <w:t>18</w:t>
             </w:r>
             <w:r>
               <w:rPr>
@@ -2458,7 +2534,7 @@
               <w14:ligatures w14:val="standardContextual"/>
             </w:rPr>
           </w:pPr>
-          <w:hyperlink w:anchor="_Toc190537084" w:history="1">
+          <w:hyperlink w:anchor="_Toc190540759" w:history="1">
             <w:r>
               <w:rPr>
                 <w:rStyle w:val="Hyperlink"/>
@@ -2488,7 +2564,7 @@
                 <w:noProof/>
                 <w:webHidden/>
               </w:rPr>
-              <w:instrText xml:space="preserve"> PAGEREF _Toc190537084 \h </w:instrText>
+              <w:instrText xml:space="preserve"> PAGEREF _Toc190540759 \h </w:instrText>
             </w:r>
             <w:r>
               <w:rPr>
@@ -2535,7 +2611,7 @@
               <w14:ligatures w14:val="standardContextual"/>
             </w:rPr>
           </w:pPr>
-          <w:hyperlink w:anchor="_Toc190537085" w:history="1">
+          <w:hyperlink w:anchor="_Toc190540760" w:history="1">
             <w:r>
               <w:rPr>
                 <w:rStyle w:val="Hyperlink"/>
@@ -2565,7 +2641,7 @@
                 <w:noProof/>
                 <w:webHidden/>
               </w:rPr>
-              <w:instrText xml:space="preserve"> PAGEREF _Toc190537085 \h </w:instrText>
+              <w:instrText xml:space="preserve"> PAGEREF _Toc190540760 \h </w:instrText>
             </w:r>
             <w:r>
               <w:rPr>
@@ -2613,7 +2689,7 @@
               <w14:ligatures w14:val="standardContextual"/>
             </w:rPr>
           </w:pPr>
-          <w:hyperlink w:anchor="_Toc190537086" w:history="1">
+          <w:hyperlink w:anchor="_Toc190540761" w:history="1">
             <w:r>
               <w:rPr>
                 <w:rStyle w:val="Hyperlink"/>
@@ -2665,7 +2741,7 @@
                 <w:noProof/>
                 <w:webHidden/>
               </w:rPr>
-              <w:instrText xml:space="preserve"> PAGEREF _Toc190537086 \h </w:instrText>
+              <w:instrText xml:space="preserve"> PAGEREF _Toc190540761 \h </w:instrText>
             </w:r>
             <w:r>
               <w:rPr>
@@ -2713,7 +2789,7 @@
               <w14:ligatures w14:val="standardContextual"/>
             </w:rPr>
           </w:pPr>
-          <w:hyperlink w:anchor="_Toc190537087" w:history="1">
+          <w:hyperlink w:anchor="_Toc190540762" w:history="1">
             <w:r>
               <w:rPr>
                 <w:rStyle w:val="Hyperlink"/>
@@ -2765,7 +2841,7 @@
                 <w:noProof/>
                 <w:webHidden/>
               </w:rPr>
-              <w:instrText xml:space="preserve"> PAGEREF _Toc190537087 \h </w:instrText>
+              <w:instrText xml:space="preserve"> PAGEREF _Toc190540762 \h </w:instrText>
             </w:r>
             <w:r>
               <w:rPr>
@@ -2812,7 +2888,7 @@
               <w14:ligatures w14:val="standardContextual"/>
             </w:rPr>
           </w:pPr>
-          <w:hyperlink w:anchor="_Toc190537088" w:history="1">
+          <w:hyperlink w:anchor="_Toc190540763" w:history="1">
             <w:r>
               <w:rPr>
                 <w:rStyle w:val="Hyperlink"/>
@@ -2842,7 +2918,7 @@
                 <w:noProof/>
                 <w:webHidden/>
               </w:rPr>
-              <w:instrText xml:space="preserve"> PAGEREF _Toc190537088 \h </w:instrText>
+              <w:instrText xml:space="preserve"> PAGEREF _Toc190540763 \h </w:instrText>
             </w:r>
             <w:r>
               <w:rPr>
@@ -2889,7 +2965,7 @@
               <w14:ligatures w14:val="standardContextual"/>
             </w:rPr>
           </w:pPr>
-          <w:hyperlink w:anchor="_Toc190537089" w:history="1">
+          <w:hyperlink w:anchor="_Toc190540764" w:history="1">
             <w:r>
               <w:rPr>
                 <w:rStyle w:val="Hyperlink"/>
@@ -2919,7 +2995,7 @@
                 <w:noProof/>
                 <w:webHidden/>
               </w:rPr>
-              <w:instrText xml:space="preserve"> PAGEREF _Toc190537089 \h </w:instrText>
+              <w:instrText xml:space="preserve"> PAGEREF _Toc190540764 \h </w:instrText>
             </w:r>
             <w:r>
               <w:rPr>
@@ -2967,7 +3043,7 @@
               <w14:ligatures w14:val="standardContextual"/>
             </w:rPr>
           </w:pPr>
-          <w:hyperlink w:anchor="_Toc190537090" w:history="1">
+          <w:hyperlink w:anchor="_Toc190540765" w:history="1">
             <w:r>
               <w:rPr>
                 <w:rStyle w:val="Hyperlink"/>
@@ -3019,7 +3095,7 @@
                 <w:noProof/>
                 <w:webHidden/>
               </w:rPr>
-              <w:instrText xml:space="preserve"> PAGEREF _Toc190537090 \h </w:instrText>
+              <w:instrText xml:space="preserve"> PAGEREF _Toc190540765 \h </w:instrText>
             </w:r>
             <w:r>
               <w:rPr>
@@ -3066,7 +3142,7 @@
               <w14:ligatures w14:val="standardContextual"/>
             </w:rPr>
           </w:pPr>
-          <w:hyperlink w:anchor="_Toc190537091" w:history="1">
+          <w:hyperlink w:anchor="_Toc190540766" w:history="1">
             <w:r>
               <w:rPr>
                 <w:rStyle w:val="Hyperlink"/>
@@ -3096,7 +3172,7 @@
                 <w:noProof/>
                 <w:webHidden/>
               </w:rPr>
-              <w:instrText xml:space="preserve"> PAGEREF _Toc190537091 \h </w:instrText>
+              <w:instrText xml:space="preserve"> PAGEREF _Toc190540766 \h </w:instrText>
             </w:r>
             <w:r>
               <w:rPr>
@@ -3143,7 +3219,7 @@
               <w14:ligatures w14:val="standardContextual"/>
             </w:rPr>
           </w:pPr>
-          <w:hyperlink w:anchor="_Toc190537092" w:history="1">
+          <w:hyperlink w:anchor="_Toc190540767" w:history="1">
             <w:r>
               <w:rPr>
                 <w:rStyle w:val="Hyperlink"/>
@@ -3173,7 +3249,7 @@
                 <w:noProof/>
                 <w:webHidden/>
               </w:rPr>
-              <w:instrText xml:space="preserve"> PAGEREF _Toc190537092 \h </w:instrText>
+              <w:instrText xml:space="preserve"> PAGEREF _Toc190540767 \h </w:instrText>
             </w:r>
             <w:r>
               <w:rPr>
@@ -3270,7 +3346,7 @@
           <w:rFonts w:asciiTheme="minorHAnsi" w:hAnsiTheme="minorHAnsi"/>
         </w:rPr>
       </w:pPr>
-      <w:bookmarkStart w:id="2" w:name="_Toc190537062"/>
+      <w:bookmarkStart w:id="2" w:name="_Toc190540736"/>
       <w:r>
         <w:rPr>
           <w:rFonts w:asciiTheme="minorHAnsi" w:hAnsiTheme="minorHAnsi" w:cstheme="majorBidi"/>
@@ -3492,7 +3568,7 @@
         <w:lastRenderedPageBreak/>
         <w:t xml:space="preserve">  </w:t>
       </w:r>
-      <w:bookmarkStart w:id="3" w:name="_Toc190537063"/>
+      <w:bookmarkStart w:id="3" w:name="_Toc190540737"/>
       <w:r>
         <w:rPr>
           <w:rFonts w:asciiTheme="minorHAnsi" w:hAnsiTheme="minorHAnsi" w:cstheme="majorBidi"/>
@@ -5009,7 +5085,7 @@
           <w:szCs w:val="24"/>
         </w:rPr>
       </w:pPr>
-      <w:bookmarkStart w:id="4" w:name="_Toc190537064"/>
+      <w:bookmarkStart w:id="4" w:name="_Toc190540738"/>
       <w:r>
         <w:rPr>
           <w:rFonts w:asciiTheme="minorHAnsi" w:hAnsiTheme="minorHAnsi" w:cstheme="majorBidi"/>
@@ -5235,7 +5311,7 @@
           <w:szCs w:val="36"/>
         </w:rPr>
       </w:pPr>
-      <w:bookmarkStart w:id="5" w:name="_Toc190537065"/>
+      <w:bookmarkStart w:id="5" w:name="_Toc190540739"/>
       <w:r>
         <w:rPr>
           <w:rFonts w:asciiTheme="minorHAnsi" w:hAnsiTheme="minorHAnsi" w:cstheme="majorBidi"/>
@@ -5373,7 +5449,7 @@
           <w:bCs/>
         </w:rPr>
       </w:pPr>
-      <w:bookmarkStart w:id="6" w:name="_Toc190537066"/>
+      <w:bookmarkStart w:id="6" w:name="_Toc190540740"/>
       <w:r>
         <w:rPr>
           <w:rFonts w:asciiTheme="minorHAnsi" w:hAnsiTheme="minorHAnsi" w:cstheme="majorBidi"/>
@@ -5417,7 +5493,7 @@
           <w:color w:val="000000" w:themeColor="text1"/>
         </w:rPr>
       </w:pPr>
-      <w:bookmarkStart w:id="7" w:name="_Toc190537067"/>
+      <w:bookmarkStart w:id="7" w:name="_Toc190540741"/>
       <w:r>
         <w:rPr>
           <w:rFonts w:asciiTheme="minorHAnsi" w:hAnsiTheme="minorHAnsi" w:cstheme="majorBidi"/>
@@ -6132,7 +6208,7 @@
           <w:szCs w:val="40"/>
         </w:rPr>
       </w:pPr>
-      <w:bookmarkStart w:id="8" w:name="_Toc190537068"/>
+      <w:bookmarkStart w:id="8" w:name="_Toc190540742"/>
       <w:proofErr w:type="gramStart"/>
       <w:r>
         <w:rPr>
@@ -6639,7 +6715,7 @@
           <w:szCs w:val="24"/>
         </w:rPr>
       </w:pPr>
-      <w:bookmarkStart w:id="9" w:name="_Toc190537069"/>
+      <w:bookmarkStart w:id="9" w:name="_Toc190540743"/>
       <w:r>
         <w:rPr>
           <w:rFonts w:asciiTheme="minorHAnsi" w:hAnsiTheme="minorHAnsi" w:cstheme="majorBidi"/>
@@ -7566,7 +7642,7 @@
           <w:szCs w:val="36"/>
         </w:rPr>
       </w:pPr>
-      <w:bookmarkStart w:id="10" w:name="_Toc190537070"/>
+      <w:bookmarkStart w:id="10" w:name="_Toc190540744"/>
       <w:proofErr w:type="gramStart"/>
       <w:r>
         <w:rPr>
@@ -7669,7 +7745,7 @@
           <w:bCs/>
         </w:rPr>
       </w:pPr>
-      <w:bookmarkStart w:id="11" w:name="_Toc190537071"/>
+      <w:bookmarkStart w:id="11" w:name="_Toc190540745"/>
       <w:proofErr w:type="gramStart"/>
       <w:r>
         <w:rPr>
@@ -8107,7 +8183,7 @@
           <w:szCs w:val="26"/>
         </w:rPr>
       </w:pPr>
-      <w:bookmarkStart w:id="12" w:name="_Toc190537072"/>
+      <w:bookmarkStart w:id="12" w:name="_Toc190540746"/>
       <w:proofErr w:type="gramStart"/>
       <w:r>
         <w:rPr>
@@ -8584,7 +8660,7 @@
           <w:szCs w:val="2"/>
         </w:rPr>
       </w:pPr>
-      <w:bookmarkStart w:id="13" w:name="_Toc190537073"/>
+      <w:bookmarkStart w:id="13" w:name="_Toc190540747"/>
       <w:proofErr w:type="gramStart"/>
       <w:r>
         <w:rPr>
@@ -9902,8 +9978,10 @@
           <w:szCs w:val="36"/>
         </w:rPr>
       </w:pPr>
-      <w:bookmarkStart w:id="14" w:name="_Toc190537074"/>
-      <w:r>
+    </w:p>
+    <w:p>
+      <w:pPr>
+        <w:pStyle w:val="Heading2"/>
         <w:rPr>
           <w:rFonts w:asciiTheme="minorHAnsi" w:hAnsiTheme="minorHAnsi" w:cstheme="majorBidi"/>
           <w:b/>
@@ -9911,8 +9989,8 @@
           <w:sz w:val="36"/>
           <w:szCs w:val="36"/>
         </w:rPr>
-        <w:t>2</w:t>
-      </w:r>
+      </w:pPr>
+      <w:bookmarkStart w:id="14" w:name="_Toc190540748"/>
       <w:r>
         <w:rPr>
           <w:rFonts w:asciiTheme="minorHAnsi" w:hAnsiTheme="minorHAnsi" w:cstheme="majorBidi"/>
@@ -9921,7 +9999,7 @@
           <w:sz w:val="36"/>
           <w:szCs w:val="36"/>
         </w:rPr>
-        <w:t>.</w:t>
+        <w:t>2</w:t>
       </w:r>
       <w:r>
         <w:rPr>
@@ -9931,7 +10009,7 @@
           <w:sz w:val="36"/>
           <w:szCs w:val="36"/>
         </w:rPr>
-        <w:t>2</w:t>
+        <w:t>.</w:t>
       </w:r>
       <w:r>
         <w:rPr>
@@ -9941,6 +10019,16 @@
           <w:sz w:val="36"/>
           <w:szCs w:val="36"/>
         </w:rPr>
+        <w:t>2</w:t>
+      </w:r>
+      <w:r>
+        <w:rPr>
+          <w:rFonts w:asciiTheme="minorHAnsi" w:hAnsiTheme="minorHAnsi" w:cstheme="majorBidi"/>
+          <w:b/>
+          <w:bCs/>
+          <w:sz w:val="36"/>
+          <w:szCs w:val="36"/>
+        </w:rPr>
         <w:t xml:space="preserve"> Reinforcement Learning (RL)</w:t>
       </w:r>
       <w:bookmarkEnd w:id="14"/>
@@ -9997,7 +10085,7 @@
           <w:rtl/>
         </w:rPr>
       </w:pPr>
-      <w:bookmarkStart w:id="15" w:name="_Toc190537075"/>
+      <w:bookmarkStart w:id="15" w:name="_Toc190540749"/>
       <w:r>
         <w:rPr>
           <w:rFonts w:asciiTheme="minorHAnsi" w:hAnsiTheme="minorHAnsi" w:cstheme="majorBidi"/>
@@ -10499,7 +10587,7 @@
           <w:color w:val="000000" w:themeColor="text1"/>
         </w:rPr>
       </w:pPr>
-      <w:bookmarkStart w:id="16" w:name="_Toc190537076"/>
+      <w:bookmarkStart w:id="16" w:name="_Toc190540750"/>
       <w:r>
         <w:rPr>
           <w:rFonts w:asciiTheme="minorHAnsi" w:hAnsiTheme="minorHAnsi" w:cstheme="majorBidi"/>
@@ -10799,7 +10887,7 @@
           <w:color w:val="000000" w:themeColor="text1"/>
         </w:rPr>
       </w:pPr>
-      <w:bookmarkStart w:id="17" w:name="_Toc190537077"/>
+      <w:bookmarkStart w:id="17" w:name="_Toc190540751"/>
       <w:proofErr w:type="gramStart"/>
       <w:r>
         <w:rPr>
@@ -11156,7 +11244,7 @@
           <w:color w:val="000000" w:themeColor="text1"/>
         </w:rPr>
       </w:pPr>
-      <w:bookmarkStart w:id="18" w:name="_Toc190537078"/>
+      <w:bookmarkStart w:id="18" w:name="_Toc190540752"/>
       <w:proofErr w:type="gramStart"/>
       <w:r>
         <w:rPr>
@@ -11334,7 +11422,7 @@
           <w:color w:val="000000" w:themeColor="text1"/>
         </w:rPr>
       </w:pPr>
-      <w:bookmarkStart w:id="19" w:name="_Toc190537079"/>
+      <w:bookmarkStart w:id="19" w:name="_Toc190540753"/>
       <w:proofErr w:type="gramStart"/>
       <w:r>
         <w:rPr>
@@ -11427,7 +11515,7 @@
           <w:color w:val="000000" w:themeColor="text1"/>
         </w:rPr>
       </w:pPr>
-      <w:bookmarkStart w:id="20" w:name="_Toc190537080"/>
+      <w:bookmarkStart w:id="20" w:name="_Toc190540754"/>
       <w:r>
         <w:rPr>
           <w:rFonts w:asciiTheme="minorHAnsi" w:hAnsiTheme="minorHAnsi" w:cstheme="majorBidi"/>
@@ -11571,7 +11659,7 @@
           <w:color w:val="000000" w:themeColor="text1"/>
         </w:rPr>
       </w:pPr>
-      <w:bookmarkStart w:id="21" w:name="_Toc190537081"/>
+      <w:bookmarkStart w:id="21" w:name="_Toc190540755"/>
       <w:proofErr w:type="gramStart"/>
       <w:r>
         <w:rPr>
@@ -11627,6 +11715,7 @@
       <w:pPr>
         <w:rPr>
           <w:rFonts w:asciiTheme="minorHAnsi" w:hAnsiTheme="minorHAnsi"/>
+          <w:lang w:val="en-AU"/>
         </w:rPr>
       </w:pPr>
       <w:r>
@@ -11650,8 +11739,37 @@
       <w:r>
         <w:rPr>
           <w:rFonts w:asciiTheme="minorHAnsi" w:hAnsiTheme="minorHAnsi"/>
+          <w:lang/>
         </w:rPr>
         <w:t xml:space="preserve"> </w:t>
+      </w:r>
+      <w:r>
+        <w:rPr>
+          <w:rFonts w:asciiTheme="minorHAnsi" w:hAnsiTheme="minorHAnsi"/>
+          <w:lang w:val="en-AU"/>
+        </w:rPr>
+        <w:t xml:space="preserve">This method should replicate the judgement of a human </w:t>
+      </w:r>
+      <w:r>
+        <w:rPr>
+          <w:rFonts w:asciiTheme="minorHAnsi" w:hAnsiTheme="minorHAnsi"/>
+          <w:lang w:val="en-AU"/>
+        </w:rPr>
+        <w:t>for a well explained answer. The API acts the reward model - the policy update and training process</w:t>
+      </w:r>
+      <w:r>
+        <w:rPr>
+          <w:rFonts w:asciiTheme="minorHAnsi" w:hAnsiTheme="minorHAnsi"/>
+          <w:lang w:val="en-AU"/>
+        </w:rPr>
+        <w:t xml:space="preserve"> is</w:t>
+      </w:r>
+      <w:r>
+        <w:rPr>
+          <w:rFonts w:asciiTheme="minorHAnsi" w:hAnsiTheme="minorHAnsi"/>
+          <w:lang w:val="en-AU"/>
+        </w:rPr>
+        <w:t xml:space="preserve"> identical to RLVR.</w:t>
       </w:r>
     </w:p>
     <w:p>
@@ -11688,7 +11806,7 @@
           <w:szCs w:val="44"/>
         </w:rPr>
       </w:pPr>
-      <w:bookmarkStart w:id="22" w:name="_Toc190537082"/>
+      <w:bookmarkStart w:id="22" w:name="_Toc190540756"/>
       <w:r>
         <w:rPr>
           <w:rFonts w:asciiTheme="minorHAnsi" w:hAnsiTheme="minorHAnsi" w:cstheme="majorBidi"/>
@@ -11755,7 +11873,7 @@
           <w:szCs w:val="36"/>
         </w:rPr>
       </w:pPr>
-      <w:bookmarkStart w:id="23" w:name="_Toc190537083"/>
+      <w:bookmarkStart w:id="23" w:name="_Toc190540757"/>
       <w:proofErr w:type="gramStart"/>
       <w:r>
         <w:rPr>
@@ -12486,6 +12604,7 @@
           <w:rFonts w:asciiTheme="minorHAnsi" w:eastAsia="Times New Roman" w:hAnsiTheme="minorHAnsi" w:cs="Times New Roman"/>
           <w:sz w:val="24"/>
           <w:szCs w:val="24"/>
+          <w:lang/>
         </w:rPr>
       </w:pPr>
       <w:r>
@@ -12542,26 +12661,6 @@
     </w:p>
     <w:p>
       <w:pPr>
-        <w:spacing w:before="240" w:after="240"/>
-        <w:rPr>
-          <w:rFonts w:asciiTheme="minorHAnsi" w:eastAsia="Times New Roman" w:hAnsiTheme="minorHAnsi" w:cs="Times New Roman"/>
-          <w:sz w:val="24"/>
-          <w:szCs w:val="24"/>
-        </w:rPr>
-      </w:pPr>
-    </w:p>
-    <w:p>
-      <w:pPr>
-        <w:spacing w:before="240" w:after="240"/>
-        <w:rPr>
-          <w:rFonts w:asciiTheme="minorHAnsi" w:eastAsia="Times New Roman" w:hAnsiTheme="minorHAnsi" w:cs="Times New Roman"/>
-          <w:sz w:val="24"/>
-          <w:szCs w:val="24"/>
-        </w:rPr>
-      </w:pPr>
-    </w:p>
-    <w:p>
-      <w:pPr>
         <w:pStyle w:val="Heading2"/>
         <w:rPr>
           <w:rFonts w:asciiTheme="minorHAnsi" w:eastAsia="Times New Roman" w:hAnsiTheme="minorHAnsi" w:cs="Times New Roman" w:hint="cs"/>
@@ -12572,6 +12671,7 @@
           <w:lang/>
         </w:rPr>
       </w:pPr>
+      <w:bookmarkStart w:id="24" w:name="_Toc190540758"/>
       <w:r>
         <w:rPr>
           <w:rFonts w:asciiTheme="minorHAnsi" w:hAnsiTheme="minorHAnsi" w:cstheme="majorBidi"/>
@@ -12620,85 +12720,83 @@
         </w:rPr>
         <w:t xml:space="preserve"> – ranking the models</w:t>
       </w:r>
+      <w:bookmarkEnd w:id="24"/>
     </w:p>
     <w:p>
       <w:pPr>
         <w:spacing w:before="240" w:after="240"/>
         <w:rPr>
           <w:rFonts w:asciiTheme="minorHAnsi" w:eastAsia="Times New Roman" w:hAnsiTheme="minorHAnsi" w:cs="Times New Roman"/>
+          <w:lang w:val="en-AU"/>
+        </w:rPr>
+      </w:pPr>
+      <w:r>
+        <w:rPr>
+          <w:rFonts w:asciiTheme="minorHAnsi" w:eastAsia="Times New Roman" w:hAnsiTheme="minorHAnsi" w:cs="Times New Roman"/>
+        </w:rPr>
+        <w:t>To</w:t>
+      </w:r>
+      <w:r>
+        <w:rPr>
+          <w:rFonts w:asciiTheme="minorHAnsi" w:eastAsia="Times New Roman" w:hAnsiTheme="minorHAnsi" w:cs="Times New Roman"/>
+        </w:rPr>
+        <w:t xml:space="preserve"> evaluate the quality of</w:t>
+      </w:r>
+      <w:r>
+        <w:rPr>
+          <w:rFonts w:asciiTheme="minorHAnsi" w:eastAsia="Times New Roman" w:hAnsiTheme="minorHAnsi" w:cs="Times New Roman"/>
+        </w:rPr>
+        <w:t xml:space="preserve"> each of the RL methods</w:t>
+      </w:r>
+      <w:r>
+        <w:rPr>
+          <w:rFonts w:asciiTheme="minorHAnsi" w:eastAsia="Times New Roman" w:hAnsiTheme="minorHAnsi" w:cs="Times New Roman"/>
+        </w:rPr>
+        <w:t xml:space="preserve"> to the base model and the SFT model, we will give a ranking </w:t>
+      </w:r>
+      <w:r>
+        <w:rPr>
+          <w:rFonts w:asciiTheme="minorHAnsi" w:eastAsia="Times New Roman" w:hAnsiTheme="minorHAnsi" w:cs="Times New Roman"/>
+        </w:rPr>
+        <w:t>to the answers of the 6 models</w:t>
+      </w:r>
+      <w:r>
+        <w:rPr>
+          <w:rFonts w:asciiTheme="minorHAnsi" w:eastAsia="Times New Roman" w:hAnsiTheme="minorHAnsi" w:cs="Times New Roman"/>
+        </w:rPr>
+        <w:t xml:space="preserve">, ranking the explainability of the answers from 1 (best) to 6 (worst) across a set of answers. As detailed in section 2.1.2.2 – Separation, we will use the </w:t>
+      </w:r>
+      <w:r>
+        <w:rPr>
+          <w:rFonts w:asciiTheme="minorHAnsi" w:eastAsia="Times New Roman" w:hAnsiTheme="minorHAnsi" w:cs="Times New Roman"/>
+        </w:rPr>
+        <w:t xml:space="preserve">test set to evaluate the answers of the 6 models. </w:t>
+      </w:r>
+      <w:r>
+        <w:rPr>
+          <w:rFonts w:asciiTheme="minorHAnsi" w:eastAsia="Times New Roman" w:hAnsiTheme="minorHAnsi" w:cs="Times New Roman"/>
+        </w:rPr>
+        <w:br/>
+      </w:r>
+      <w:r>
+        <w:rPr>
+          <w:rFonts w:asciiTheme="minorHAnsi" w:eastAsia="Times New Roman" w:hAnsiTheme="minorHAnsi" w:cs="Times New Roman"/>
           <w:lang/>
         </w:rPr>
-      </w:pPr>
-      <w:r>
-        <w:rPr>
-          <w:rFonts w:asciiTheme="minorHAnsi" w:eastAsia="Times New Roman" w:hAnsiTheme="minorHAnsi" w:cs="Times New Roman"/>
-        </w:rPr>
-        <w:t>To</w:t>
-      </w:r>
-      <w:r>
-        <w:rPr>
-          <w:rFonts w:asciiTheme="minorHAnsi" w:eastAsia="Times New Roman" w:hAnsiTheme="minorHAnsi" w:cs="Times New Roman"/>
-        </w:rPr>
-        <w:t xml:space="preserve"> evaluate the quality of</w:t>
-      </w:r>
-      <w:r>
-        <w:rPr>
-          <w:rFonts w:asciiTheme="minorHAnsi" w:eastAsia="Times New Roman" w:hAnsiTheme="minorHAnsi" w:cs="Times New Roman"/>
-        </w:rPr>
-        <w:t xml:space="preserve"> each of the RL methods</w:t>
-      </w:r>
-      <w:r>
-        <w:rPr>
-          <w:rFonts w:asciiTheme="minorHAnsi" w:eastAsia="Times New Roman" w:hAnsiTheme="minorHAnsi" w:cs="Times New Roman"/>
-        </w:rPr>
-        <w:t xml:space="preserve"> to the base model and the SFT model, we will give a ranking </w:t>
-      </w:r>
-      <w:r>
-        <w:rPr>
-          <w:rFonts w:asciiTheme="minorHAnsi" w:eastAsia="Times New Roman" w:hAnsiTheme="minorHAnsi" w:cs="Times New Roman"/>
-        </w:rPr>
-        <w:t>to the answers of the 6 models</w:t>
-      </w:r>
-      <w:r>
-        <w:rPr>
-          <w:rFonts w:asciiTheme="minorHAnsi" w:eastAsia="Times New Roman" w:hAnsiTheme="minorHAnsi" w:cs="Times New Roman"/>
-        </w:rPr>
-        <w:t xml:space="preserve">, ranking the explainability of the answers from 1 (best) to 6 (worst) across a set of answers. As detailed in section 2.1.2.2 – Separation, we will use the </w:t>
-      </w:r>
-      <w:r>
-        <w:rPr>
-          <w:rFonts w:asciiTheme="minorHAnsi" w:eastAsia="Times New Roman" w:hAnsiTheme="minorHAnsi" w:cs="Times New Roman"/>
-        </w:rPr>
-        <w:t xml:space="preserve">test set to evaluate the answers of the 6 models. </w:t>
-      </w:r>
-      <w:r>
-        <w:rPr>
-          <w:rFonts w:asciiTheme="minorHAnsi" w:eastAsia="Times New Roman" w:hAnsiTheme="minorHAnsi" w:cs="Times New Roman"/>
-        </w:rPr>
-        <w:br/>
-      </w:r>
-      <w:proofErr w:type="spellStart"/>
-      <w:r>
-        <w:rPr>
-          <w:rFonts w:asciiTheme="minorHAnsi" w:eastAsia="Times New Roman" w:hAnsiTheme="minorHAnsi" w:cs="Times New Roman"/>
-        </w:rPr>
-        <w:t>The</w:t>
-      </w:r>
-      <w:proofErr w:type="spellEnd"/>
-      <w:r>
-        <w:rPr>
-          <w:rFonts w:asciiTheme="minorHAnsi" w:eastAsia="Times New Roman" w:hAnsiTheme="minorHAnsi" w:cs="Times New Roman"/>
-        </w:rPr>
-        <w:t xml:space="preserve"> test set consists of around 360 examples, which is rather large for us to manually check. We will use the ChatGPT API to give a ranking of explainability for 300 </w:t>
-      </w:r>
-      <w:proofErr w:type="gramStart"/>
-      <w:r>
-        <w:rPr>
-          <w:rFonts w:asciiTheme="minorHAnsi" w:eastAsia="Times New Roman" w:hAnsiTheme="minorHAnsi" w:cs="Times New Roman"/>
-        </w:rPr>
-        <w:t>answers, and</w:t>
-      </w:r>
-      <w:proofErr w:type="gramEnd"/>
+        <w:t xml:space="preserve">The </w:t>
+      </w:r>
+      <w:r>
+        <w:rPr>
+          <w:rFonts w:asciiTheme="minorHAnsi" w:eastAsia="Times New Roman" w:hAnsiTheme="minorHAnsi" w:cs="Times New Roman"/>
+        </w:rPr>
+        <w:t xml:space="preserve">test set consists of around 360 examples, which is rather large for us to manually check. We will use the ChatGPT API to give a ranking of explainability for 300 </w:t>
+      </w:r>
+      <w:r>
+        <w:rPr>
+          <w:rFonts w:asciiTheme="minorHAnsi" w:eastAsia="Times New Roman" w:hAnsiTheme="minorHAnsi" w:cs="Times New Roman"/>
+        </w:rPr>
+        <w:t>answers and</w:t>
+      </w:r>
       <w:r>
         <w:rPr>
           <w:rFonts w:asciiTheme="minorHAnsi" w:eastAsia="Times New Roman" w:hAnsiTheme="minorHAnsi" w:cs="Times New Roman"/>
@@ -12719,6 +12817,133 @@
         </w:rPr>
         <w:t xml:space="preserve"> according to the related research paper. </w:t>
       </w:r>
+    </w:p>
+    <w:p>
+      <w:pPr>
+        <w:pStyle w:val="Heading2"/>
+        <w:rPr>
+          <w:rFonts w:asciiTheme="minorHAnsi" w:eastAsia="Times New Roman" w:hAnsiTheme="minorHAnsi" w:cs="Times New Roman"/>
+          <w:b/>
+          <w:sz w:val="36"/>
+          <w:szCs w:val="36"/>
+          <w:highlight w:val="yellow"/>
+          <w:lang w:val="en-AU"/>
+        </w:rPr>
+      </w:pPr>
+      <w:r>
+        <w:rPr>
+          <w:rFonts w:asciiTheme="minorHAnsi" w:hAnsiTheme="minorHAnsi" w:cstheme="majorBidi"/>
+          <w:b/>
+          <w:bCs/>
+          <w:sz w:val="36"/>
+          <w:szCs w:val="36"/>
+          <w:highlight w:val="yellow"/>
+        </w:rPr>
+        <w:lastRenderedPageBreak/>
+        <w:t>3.</w:t>
+      </w:r>
+      <w:r>
+        <w:rPr>
+          <w:rFonts w:asciiTheme="minorHAnsi" w:hAnsiTheme="minorHAnsi" w:cstheme="majorBidi"/>
+          <w:b/>
+          <w:bCs/>
+          <w:sz w:val="36"/>
+          <w:szCs w:val="36"/>
+          <w:highlight w:val="yellow"/>
+        </w:rPr>
+        <w:t>3</w:t>
+      </w:r>
+      <w:r>
+        <w:rPr>
+          <w:rFonts w:asciiTheme="minorHAnsi" w:eastAsia="Times New Roman" w:hAnsiTheme="minorHAnsi" w:cs="Times New Roman"/>
+          <w:b/>
+          <w:sz w:val="36"/>
+          <w:szCs w:val="36"/>
+          <w:highlight w:val="yellow"/>
+        </w:rPr>
+        <w:t xml:space="preserve"> RL Evaluation</w:t>
+      </w:r>
+      <w:r>
+        <w:rPr>
+          <w:rFonts w:asciiTheme="minorHAnsi" w:eastAsia="Times New Roman" w:hAnsiTheme="minorHAnsi" w:cs="Times New Roman"/>
+          <w:b/>
+          <w:sz w:val="36"/>
+          <w:szCs w:val="36"/>
+          <w:highlight w:val="yellow"/>
+          <w:lang/>
+        </w:rPr>
+        <w:t xml:space="preserve"> – </w:t>
+      </w:r>
+      <w:r>
+        <w:rPr>
+          <w:rFonts w:asciiTheme="minorHAnsi" w:eastAsia="Times New Roman" w:hAnsiTheme="minorHAnsi" w:cs="Times New Roman"/>
+          <w:b/>
+          <w:sz w:val="36"/>
+          <w:szCs w:val="36"/>
+          <w:highlight w:val="yellow"/>
+          <w:lang w:val="en-AU"/>
+        </w:rPr>
+        <w:t>evaluating the reward models</w:t>
+      </w:r>
+    </w:p>
+    <w:p>
+      <w:pPr>
+        <w:spacing w:before="240" w:after="240"/>
+        <w:rPr>
+          <w:rFonts w:asciiTheme="minorHAnsi" w:eastAsia="Times New Roman" w:hAnsiTheme="minorHAnsi" w:cs="Times New Roman" w:hint="cs"/>
+          <w:rtl/>
+          <w:lang/>
+        </w:rPr>
+      </w:pPr>
+      <w:r>
+        <w:rPr>
+          <w:rFonts w:asciiTheme="minorHAnsi" w:eastAsia="Times New Roman" w:hAnsiTheme="minorHAnsi" w:cs="Times New Roman"/>
+          <w:highlight w:val="yellow"/>
+          <w:lang w:val="en-US"/>
+        </w:rPr>
+        <w:t>E</w:t>
+      </w:r>
+      <w:r>
+        <w:rPr>
+          <w:rFonts w:asciiTheme="minorHAnsi" w:eastAsia="Times New Roman" w:hAnsiTheme="minorHAnsi" w:cs="Times New Roman"/>
+          <w:highlight w:val="yellow"/>
+          <w:lang/>
+        </w:rPr>
+        <w:t>nter you</w:t>
+      </w:r>
+      <w:r>
+        <w:rPr>
+          <w:rFonts w:asciiTheme="minorHAnsi" w:eastAsia="Times New Roman" w:hAnsiTheme="minorHAnsi" w:cs="Times New Roman"/>
+          <w:highlight w:val="yellow"/>
+          <w:lang/>
+        </w:rPr>
+        <w:t>r</w:t>
+      </w:r>
+      <w:r>
+        <w:rPr>
+          <w:rFonts w:asciiTheme="minorHAnsi" w:eastAsia="Times New Roman" w:hAnsiTheme="minorHAnsi" w:cs="Times New Roman"/>
+          <w:highlight w:val="yellow"/>
+          <w:lang/>
+        </w:rPr>
+        <w:t xml:space="preserve"> explanation here</w:t>
+      </w:r>
+    </w:p>
+    <w:p>
+      <w:pPr>
+        <w:rPr>
+          <w:rtl/>
+          <w:lang w:val="en-AU"/>
+        </w:rPr>
+      </w:pPr>
+    </w:p>
+    <w:p>
+      <w:pPr>
+        <w:spacing w:before="240" w:after="240"/>
+        <w:rPr>
+          <w:rFonts w:asciiTheme="minorHAnsi" w:eastAsia="Times New Roman" w:hAnsiTheme="minorHAnsi" w:cs="Times New Roman"/>
+          <w:lang/>
+        </w:rPr>
+      </w:pPr>
       <w:r>
         <w:rPr>
           <w:rFonts w:asciiTheme="minorHAnsi" w:eastAsia="Times New Roman" w:hAnsiTheme="minorHAnsi" w:cs="Times New Roman"/>
@@ -12730,69 +12955,8 @@
           <w:rFonts w:asciiTheme="minorHAnsi" w:eastAsia="Times New Roman" w:hAnsiTheme="minorHAnsi" w:cs="Times New Roman"/>
           <w:lang/>
         </w:rPr>
-        <w:lastRenderedPageBreak/>
         <w:br/>
       </w:r>
-    </w:p>
-    <w:p>
-      <w:pPr>
-        <w:spacing w:before="240" w:after="240"/>
-        <w:rPr>
-          <w:rFonts w:asciiTheme="minorHAnsi" w:eastAsia="Times New Roman" w:hAnsiTheme="minorHAnsi" w:cs="Times New Roman"/>
-          <w:sz w:val="24"/>
-          <w:szCs w:val="24"/>
-        </w:rPr>
-      </w:pPr>
-    </w:p>
-    <w:p>
-      <w:pPr>
-        <w:spacing w:before="240" w:after="240"/>
-        <w:rPr>
-          <w:rFonts w:asciiTheme="minorHAnsi" w:eastAsia="Times New Roman" w:hAnsiTheme="minorHAnsi" w:cs="Times New Roman"/>
-          <w:sz w:val="24"/>
-          <w:szCs w:val="24"/>
-        </w:rPr>
-      </w:pPr>
-    </w:p>
-    <w:p>
-      <w:pPr>
-        <w:spacing w:before="240" w:after="240"/>
-        <w:rPr>
-          <w:rFonts w:asciiTheme="minorHAnsi" w:eastAsia="Times New Roman" w:hAnsiTheme="minorHAnsi" w:cs="Times New Roman"/>
-          <w:sz w:val="24"/>
-          <w:szCs w:val="24"/>
-        </w:rPr>
-      </w:pPr>
-    </w:p>
-    <w:p>
-      <w:pPr>
-        <w:spacing w:before="240" w:after="240"/>
-        <w:rPr>
-          <w:rFonts w:asciiTheme="minorHAnsi" w:eastAsia="Times New Roman" w:hAnsiTheme="minorHAnsi" w:cs="Times New Roman"/>
-          <w:sz w:val="24"/>
-          <w:szCs w:val="24"/>
-        </w:rPr>
-      </w:pPr>
-    </w:p>
-    <w:p>
-      <w:pPr>
-        <w:spacing w:before="240" w:after="240"/>
-        <w:rPr>
-          <w:rFonts w:asciiTheme="minorHAnsi" w:eastAsia="Times New Roman" w:hAnsiTheme="minorHAnsi" w:cs="Times New Roman"/>
-          <w:sz w:val="24"/>
-          <w:szCs w:val="24"/>
-        </w:rPr>
-      </w:pPr>
-    </w:p>
-    <w:p>
-      <w:pPr>
-        <w:spacing w:before="240" w:after="240"/>
-        <w:rPr>
-          <w:rFonts w:asciiTheme="minorHAnsi" w:eastAsia="Times New Roman" w:hAnsiTheme="minorHAnsi" w:cs="Times New Roman"/>
-          <w:sz w:val="24"/>
-          <w:szCs w:val="24"/>
-        </w:rPr>
-      </w:pPr>
     </w:p>
     <w:p>
       <w:pPr>
@@ -12805,7 +12969,7 @@
           <w:szCs w:val="44"/>
         </w:rPr>
       </w:pPr>
-      <w:bookmarkStart w:id="24" w:name="_Toc190537084"/>
+      <w:bookmarkStart w:id="25" w:name="_Toc190540759"/>
       <w:r>
         <w:rPr>
           <w:rFonts w:asciiTheme="minorHAnsi" w:hAnsiTheme="minorHAnsi" w:cstheme="majorBidi"/>
@@ -12814,7 +12978,6 @@
           <w:sz w:val="44"/>
           <w:szCs w:val="44"/>
         </w:rPr>
-        <w:lastRenderedPageBreak/>
         <w:t xml:space="preserve">Chapter </w:t>
       </w:r>
       <w:r>
@@ -12849,7 +13012,7 @@
         </w:rPr>
         <w:t xml:space="preserve"> Analysis</w:t>
       </w:r>
-      <w:bookmarkEnd w:id="24"/>
+      <w:bookmarkEnd w:id="25"/>
     </w:p>
     <w:p>
       <w:pPr>
@@ -12862,7 +13025,7 @@
           <w:szCs w:val="36"/>
         </w:rPr>
       </w:pPr>
-      <w:bookmarkStart w:id="25" w:name="_Toc190537085"/>
+      <w:bookmarkStart w:id="26" w:name="_Toc190540760"/>
       <w:r>
         <w:rPr>
           <w:rFonts w:asciiTheme="minorHAnsi" w:hAnsiTheme="minorHAnsi" w:cstheme="majorBidi"/>
@@ -12893,7 +13056,7 @@
         </w:rPr>
         <w:t xml:space="preserve"> Sequence Diagrams</w:t>
       </w:r>
-      <w:bookmarkEnd w:id="25"/>
+      <w:bookmarkEnd w:id="26"/>
     </w:p>
     <w:p>
       <w:pPr>
@@ -12904,7 +13067,7 @@
           <w:bCs/>
         </w:rPr>
       </w:pPr>
-      <w:bookmarkStart w:id="26" w:name="_Toc190537086"/>
+      <w:bookmarkStart w:id="27" w:name="_Toc190540761"/>
       <w:r>
         <w:rPr>
           <w:rFonts w:asciiTheme="minorHAnsi" w:hAnsiTheme="minorHAnsi" w:cstheme="majorBidi"/>
@@ -12930,7 +13093,7 @@
         <w:tab/>
         <w:t xml:space="preserve"> Training:</w:t>
       </w:r>
-      <w:bookmarkEnd w:id="26"/>
+      <w:bookmarkEnd w:id="27"/>
     </w:p>
     <w:p>
       <w:pPr>
@@ -12999,6 +13162,7 @@
         <w:rPr>
           <w:rFonts w:asciiTheme="minorHAnsi" w:eastAsia="Times New Roman" w:hAnsiTheme="minorHAnsi" w:cs="Times New Roman"/>
         </w:rPr>
+        <w:lastRenderedPageBreak/>
         <w:t xml:space="preserve">The diagram illustrates our SFT training pipeline. We begin with SciGuru, the main orchestrator, retrieving the </w:t>
       </w:r>
       <w:proofErr w:type="spellStart"/>
@@ -13069,14 +13233,13 @@
           <w:szCs w:val="40"/>
         </w:rPr>
       </w:pPr>
-      <w:bookmarkStart w:id="27" w:name="_Toc190537087"/>
+      <w:bookmarkStart w:id="28" w:name="_Toc190540762"/>
       <w:r>
         <w:rPr>
           <w:rFonts w:asciiTheme="minorHAnsi" w:hAnsiTheme="minorHAnsi" w:cstheme="majorBidi"/>
           <w:b/>
           <w:bCs/>
         </w:rPr>
-        <w:lastRenderedPageBreak/>
         <w:t>4</w:t>
       </w:r>
       <w:r>
@@ -13096,7 +13259,7 @@
         <w:tab/>
         <w:t xml:space="preserve"> Evaluation:</w:t>
       </w:r>
-      <w:bookmarkEnd w:id="27"/>
+      <w:bookmarkEnd w:id="28"/>
     </w:p>
     <w:p>
       <w:pPr>
@@ -13207,7 +13370,14 @@
         <w:rPr>
           <w:rFonts w:asciiTheme="minorHAnsi" w:eastAsia="Times New Roman" w:hAnsiTheme="minorHAnsi" w:cs="Times New Roman"/>
         </w:rPr>
-        <w:t xml:space="preserve"> then retrieves reference answers from our Model’s Dataset. The process enters three loops: first, it iterates through all questions, generating predictions which are stored in Answers.txt. Then, all answers are processed, and the innermost loop evaluates each metric by comparing predictions against reference answers. Finally, scores are saved and averaged per metric to produce the final evaluation results. This evaluation framework allows us a systematic assessment of the model's performance in generating scientific explanations across multiple quality dimensions.</w:t>
+        <w:t xml:space="preserve"> then retrieves reference answers from our Model’s Dataset. The </w:t>
+      </w:r>
+      <w:r>
+        <w:rPr>
+          <w:rFonts w:asciiTheme="minorHAnsi" w:eastAsia="Times New Roman" w:hAnsiTheme="minorHAnsi" w:cs="Times New Roman"/>
+        </w:rPr>
+        <w:lastRenderedPageBreak/>
+        <w:t>process enters three loops: first, it iterates through all questions, generating predictions which are stored in Answers.txt. Then, all answers are processed, and the innermost loop evaluates each metric by comparing predictions against reference answers. Finally, scores are saved and averaged per metric to produce the final evaluation results. This evaluation framework allows us a systematic assessment of the model's performance in generating scientific explanations across multiple quality dimensions.</w:t>
       </w:r>
     </w:p>
     <w:p>
@@ -13221,7 +13391,7 @@
           <w:szCs w:val="44"/>
         </w:rPr>
       </w:pPr>
-      <w:bookmarkStart w:id="28" w:name="_Toc190537088"/>
+      <w:bookmarkStart w:id="29" w:name="_Toc190540763"/>
       <w:r>
         <w:rPr>
           <w:rFonts w:asciiTheme="minorHAnsi" w:hAnsiTheme="minorHAnsi" w:cstheme="majorBidi"/>
@@ -13230,7 +13400,6 @@
           <w:sz w:val="44"/>
           <w:szCs w:val="44"/>
         </w:rPr>
-        <w:lastRenderedPageBreak/>
         <w:t xml:space="preserve">Chapter </w:t>
       </w:r>
       <w:proofErr w:type="gramStart"/>
@@ -13265,7 +13434,7 @@
         </w:rPr>
         <w:t xml:space="preserve">  User Interface</w:t>
       </w:r>
-      <w:bookmarkEnd w:id="28"/>
+      <w:bookmarkEnd w:id="29"/>
     </w:p>
     <w:p>
       <w:pPr>
@@ -13524,6 +13693,7 @@
           <w:rFonts w:asciiTheme="minorHAnsi" w:eastAsia="Times New Roman" w:hAnsiTheme="minorHAnsi" w:cs="Times New Roman"/>
           <w:noProof/>
         </w:rPr>
+        <w:lastRenderedPageBreak/>
         <w:drawing>
           <wp:anchor distT="0" distB="0" distL="114300" distR="114300" simplePos="0" relativeHeight="251666432" behindDoc="0" locked="0" layoutInCell="1" allowOverlap="1" wp14:anchorId="1CF94371" wp14:editId="2510E897">
             <wp:simplePos x="0" y="0"/>
@@ -13623,7 +13793,6 @@
         <w:rPr>
           <w:rFonts w:asciiTheme="minorHAnsi" w:eastAsia="Times New Roman" w:hAnsiTheme="minorHAnsi" w:cs="Times New Roman"/>
         </w:rPr>
-        <w:lastRenderedPageBreak/>
         <w:t xml:space="preserve">Using </w:t>
       </w:r>
       <w:proofErr w:type="spellStart"/>
@@ -13755,7 +13924,7 @@
           <w:szCs w:val="44"/>
         </w:rPr>
       </w:pPr>
-      <w:bookmarkStart w:id="29" w:name="_Toc190537089"/>
+      <w:bookmarkStart w:id="30" w:name="_Toc190540764"/>
       <w:r>
         <w:rPr>
           <w:rFonts w:asciiTheme="minorHAnsi" w:hAnsiTheme="minorHAnsi" w:cstheme="majorBidi"/>
@@ -13808,7 +13977,7 @@
         </w:rPr>
         <w:t>Infrastructure</w:t>
       </w:r>
-      <w:bookmarkEnd w:id="29"/>
+      <w:bookmarkEnd w:id="30"/>
     </w:p>
     <w:p>
       <w:pPr>
@@ -13914,7 +14083,7 @@
           <w:szCs w:val="36"/>
         </w:rPr>
       </w:pPr>
-      <w:bookmarkStart w:id="30" w:name="_Toc190537090"/>
+      <w:bookmarkStart w:id="31" w:name="_Toc190540765"/>
       <w:r>
         <w:rPr>
           <w:rFonts w:asciiTheme="minorHAnsi" w:hAnsiTheme="minorHAnsi" w:cstheme="majorBidi"/>
@@ -13923,9 +14092,10 @@
           <w:sz w:val="36"/>
           <w:szCs w:val="36"/>
         </w:rPr>
+        <w:lastRenderedPageBreak/>
         <w:t>Resources</w:t>
       </w:r>
-      <w:bookmarkEnd w:id="30"/>
+      <w:bookmarkEnd w:id="31"/>
     </w:p>
     <w:p>
       <w:pPr>
@@ -14148,7 +14318,7 @@
           <w:szCs w:val="36"/>
         </w:rPr>
       </w:pPr>
-      <w:bookmarkStart w:id="31" w:name="_Toc190537091"/>
+      <w:bookmarkStart w:id="32" w:name="_Toc190540766"/>
       <w:proofErr w:type="gramStart"/>
       <w:r>
         <w:rPr>
@@ -14158,7 +14328,6 @@
           <w:sz w:val="36"/>
           <w:szCs w:val="36"/>
         </w:rPr>
-        <w:lastRenderedPageBreak/>
         <w:t>6.</w:t>
       </w:r>
       <w:r>
@@ -14212,7 +14381,7 @@
         </w:rPr>
         <w:t xml:space="preserve"> Architecture</w:t>
       </w:r>
-      <w:bookmarkEnd w:id="31"/>
+      <w:bookmarkEnd w:id="32"/>
     </w:p>
     <w:p>
       <w:pPr>
@@ -14654,6 +14823,7 @@
           <w:szCs w:val="28"/>
           <w:lang w:val="en-US"/>
         </w:rPr>
+        <w:lastRenderedPageBreak/>
         <w:t>Scripts</w:t>
       </w:r>
     </w:p>
@@ -14862,7 +15032,7 @@
           <w:szCs w:val="44"/>
         </w:rPr>
       </w:pPr>
-      <w:bookmarkStart w:id="32" w:name="_Toc190537092"/>
+      <w:bookmarkStart w:id="33" w:name="_Toc190540767"/>
       <w:r>
         <w:rPr>
           <w:rFonts w:asciiTheme="minorHAnsi" w:hAnsiTheme="minorHAnsi" w:cstheme="majorBidi"/>
@@ -14871,10 +15041,9 @@
           <w:sz w:val="44"/>
           <w:szCs w:val="44"/>
         </w:rPr>
-        <w:lastRenderedPageBreak/>
         <w:t>Bibliography</w:t>
       </w:r>
-      <w:bookmarkEnd w:id="32"/>
+      <w:bookmarkEnd w:id="33"/>
     </w:p>
     <w:p/>
     <w:p>
@@ -15226,6 +15395,7 @@
         <w:rPr>
           <w:rFonts w:asciiTheme="minorHAnsi" w:eastAsia="Times New Roman" w:hAnsiTheme="minorHAnsi" w:cs="Times New Roman"/>
         </w:rPr>
+        <w:lastRenderedPageBreak/>
         <w:t xml:space="preserve">Schulman, John, et al. "Proximal policy optimization algorithms." </w:t>
       </w:r>
       <w:proofErr w:type="spellStart"/>
@@ -15357,18 +15527,29 @@
         </w:rPr>
         <w:t xml:space="preserve"> </w:t>
       </w:r>
-      <w:r>
-        <w:rPr>
-          <w:rFonts w:asciiTheme="minorHAnsi" w:eastAsia="Times New Roman" w:hAnsiTheme="minorHAnsi" w:cs="Times New Roman"/>
-        </w:rPr>
-        <w:t xml:space="preserve">arXiv preprint </w:t>
-      </w:r>
-      <w:r>
-        <w:rPr>
-          <w:rFonts w:asciiTheme="minorHAnsi" w:eastAsia="Times New Roman" w:hAnsiTheme="minorHAnsi" w:cs="Times New Roman"/>
-        </w:rPr>
-        <w:t>https://arxiv.org/abs/2406.09279</w:t>
-      </w:r>
+      <w:proofErr w:type="spellStart"/>
+      <w:r>
+        <w:rPr>
+          <w:rFonts w:asciiTheme="minorHAnsi" w:eastAsia="Times New Roman" w:hAnsiTheme="minorHAnsi" w:cs="Times New Roman"/>
+        </w:rPr>
+        <w:t>arXiv</w:t>
+      </w:r>
+      <w:proofErr w:type="spellEnd"/>
+      <w:r>
+        <w:rPr>
+          <w:rFonts w:asciiTheme="minorHAnsi" w:eastAsia="Times New Roman" w:hAnsiTheme="minorHAnsi" w:cs="Times New Roman"/>
+        </w:rPr>
+        <w:t xml:space="preserve"> preprint </w:t>
+      </w:r>
+      <w:hyperlink r:id="rId54" w:history="1">
+        <w:r>
+          <w:rPr>
+            <w:rStyle w:val="Hyperlink"/>
+            <w:rFonts w:asciiTheme="minorHAnsi" w:eastAsia="Times New Roman" w:hAnsiTheme="minorHAnsi" w:cs="Times New Roman"/>
+          </w:rPr>
+          <w:t>https://arxiv.org/abs/2406.09279</w:t>
+        </w:r>
+      </w:hyperlink>
       <w:r>
         <w:t>.</w:t>
       </w:r>
@@ -15391,8 +15572,8 @@
       </w:r>
     </w:p>
     <w:sectPr>
-      <w:headerReference w:type="default" r:id="rId54"/>
-      <w:footerReference w:type="default" r:id="rId55"/>
+      <w:headerReference w:type="default" r:id="rId55"/>
+      <w:footerReference w:type="default" r:id="rId56"/>
       <w:pgSz w:w="12240" w:h="15840"/>
       <w:pgMar w:top="1440" w:right="1440" w:bottom="1440" w:left="1440" w:header="720" w:footer="720" w:gutter="0"/>
       <w:pgNumType w:start="1"/>
@@ -20435,7 +20616,7 @@
   <w:style w:type="paragraph" w:default="1" w:styleId="Normal">
     <w:name w:val="Normal"/>
     <w:qFormat/>
-    <w:rsid w:val="00AC2735"/>
+    <w:rsid w:val="009F4455"/>
   </w:style>
   <w:style w:type="paragraph" w:styleId="Heading1">
     <w:name w:val="heading 1"/>

</xml_diff>